<commit_message>
Added params.txt to control parameters of the system easily
</commit_message>
<xml_diff>
--- a/Doc/Chapter2.docx
+++ b/Doc/Chapter2.docx
@@ -1,6 +1,6 @@
 
 <file path=word/document.xml><?xml version="1.0" encoding="utf-8"?>
-<w:document xmlns:ve="http://schemas.openxmlformats.org/markup-compatibility/2006" xmlns:o="urn:schemas-microsoft-com:office:office" xmlns:r="http://schemas.openxmlformats.org/officeDocument/2006/relationships" xmlns:m="http://schemas.openxmlformats.org/officeDocument/2006/math" xmlns:v="urn:schemas-microsoft-com:vml" xmlns:wp="http://schemas.openxmlformats.org/drawingml/2006/wordprocessingDrawing" xmlns:w10="urn:schemas-microsoft-com:office:word" xmlns:w="http://schemas.openxmlformats.org/wordprocessingml/2006/main" xmlns:wne="http://schemas.microsoft.com/office/word/2006/wordml">
+<w:document xmlns:wpc="http://schemas.microsoft.com/office/word/2010/wordprocessingCanvas" xmlns:mc="http://schemas.openxmlformats.org/markup-compatibility/2006" xmlns:o="urn:schemas-microsoft-com:office:office" xmlns:r="http://schemas.openxmlformats.org/officeDocument/2006/relationships" xmlns:m="http://schemas.openxmlformats.org/officeDocument/2006/math" xmlns:v="urn:schemas-microsoft-com:vml" xmlns:wp14="http://schemas.microsoft.com/office/word/2010/wordprocessingDrawing" xmlns:wp="http://schemas.openxmlformats.org/drawingml/2006/wordprocessingDrawing" xmlns:w10="urn:schemas-microsoft-com:office:word" xmlns:w="http://schemas.openxmlformats.org/wordprocessingml/2006/main" xmlns:w14="http://schemas.microsoft.com/office/word/2010/wordml" xmlns:wpg="http://schemas.microsoft.com/office/word/2010/wordprocessingGroup" xmlns:wpi="http://schemas.microsoft.com/office/word/2010/wordprocessingInk" xmlns:wne="http://schemas.microsoft.com/office/word/2006/wordml" xmlns:wps="http://schemas.microsoft.com/office/word/2010/wordprocessingShape" mc:Ignorable="w14 wp14">
   <w:body>
     <w:p>
       <w:pPr>
@@ -1337,19 +1337,9 @@
           <w:sz w:val="28"/>
           <w:szCs w:val="28"/>
         </w:rPr>
-        <w:t>x</w:t>
-      </w:r>
-      <w:proofErr w:type="gramStart"/>
-      <w:r>
-        <w:rPr>
-          <w:rFonts w:cstheme="minorHAnsi"/>
-          <w:sz w:val="28"/>
-          <w:szCs w:val="28"/>
-        </w:rPr>
-        <w:t>,y</w:t>
+        <w:t>x,y</w:t>
       </w:r>
       <w:proofErr w:type="spellEnd"/>
-      <w:proofErr w:type="gramEnd"/>
       <w:r>
         <w:rPr>
           <w:rFonts w:cstheme="minorHAnsi"/>
@@ -1586,7 +1576,6 @@
         </w:rPr>
         <w:t xml:space="preserve">space and visual rays, so that </w:t>
       </w:r>
-      <w:proofErr w:type="spellStart"/>
       <w:r>
         <w:rPr>
           <w:rFonts w:cstheme="minorHAnsi"/>
@@ -1601,16 +1590,7 @@
           <w:sz w:val="28"/>
           <w:szCs w:val="28"/>
         </w:rPr>
-        <w:t>oxels</w:t>
-      </w:r>
-      <w:proofErr w:type="spellEnd"/>
-      <w:r>
-        <w:rPr>
-          <w:rFonts w:cstheme="minorHAnsi"/>
-          <w:sz w:val="28"/>
-          <w:szCs w:val="28"/>
-        </w:rPr>
-        <w:t xml:space="preserve"> in the object scene space can be projected to</w:t>
+        <w:t>oxels in the object scene space can be projected to</w:t>
       </w:r>
       <w:r>
         <w:rPr>
@@ -2024,59 +2004,23 @@
           <w:sz w:val="28"/>
           <w:szCs w:val="28"/>
         </w:rPr>
-        <w:t xml:space="preserve">Assuming a pinhole camera model, the 3D </w:t>
-      </w:r>
-      <w:proofErr w:type="spellStart"/>
-      <w:r>
-        <w:rPr>
-          <w:rFonts w:cstheme="minorHAnsi"/>
-          <w:sz w:val="28"/>
-          <w:szCs w:val="28"/>
-        </w:rPr>
-        <w:t>voxel</w:t>
-      </w:r>
-      <w:proofErr w:type="spellEnd"/>
-      <w:r>
-        <w:rPr>
-          <w:rFonts w:cstheme="minorHAnsi"/>
-          <w:sz w:val="28"/>
-          <w:szCs w:val="28"/>
-        </w:rPr>
-        <w:t xml:space="preserve"> volume is created by projecting</w:t>
-      </w:r>
-      <w:r>
-        <w:rPr>
-          <w:rFonts w:cstheme="minorHAnsi"/>
-          <w:sz w:val="28"/>
-          <w:szCs w:val="28"/>
-        </w:rPr>
-        <w:t xml:space="preserve"> </w:t>
-      </w:r>
-      <w:r>
-        <w:rPr>
-          <w:rFonts w:cstheme="minorHAnsi"/>
-          <w:sz w:val="28"/>
-          <w:szCs w:val="28"/>
-        </w:rPr>
-        <w:t xml:space="preserve">all of the images into a 3D polyhedron, such that each </w:t>
-      </w:r>
-      <w:proofErr w:type="spellStart"/>
-      <w:r>
-        <w:rPr>
-          <w:rFonts w:cstheme="minorHAnsi"/>
-          <w:sz w:val="28"/>
-          <w:szCs w:val="28"/>
-        </w:rPr>
-        <w:t>voxel</w:t>
-      </w:r>
-      <w:proofErr w:type="spellEnd"/>
-      <w:r>
-        <w:rPr>
-          <w:rFonts w:cstheme="minorHAnsi"/>
-          <w:sz w:val="28"/>
-          <w:szCs w:val="28"/>
-        </w:rPr>
-        <w:t xml:space="preserve"> contains a</w:t>
+        <w:t>Assuming a pinhole camera model, the 3D voxel volume is created by projecting</w:t>
+      </w:r>
+      <w:r>
+        <w:rPr>
+          <w:rFonts w:cstheme="minorHAnsi"/>
+          <w:sz w:val="28"/>
+          <w:szCs w:val="28"/>
+        </w:rPr>
+        <w:t xml:space="preserve"> </w:t>
+      </w:r>
+      <w:r>
+        <w:rPr>
+          <w:rFonts w:cstheme="minorHAnsi"/>
+          <w:sz w:val="28"/>
+          <w:szCs w:val="28"/>
+        </w:rPr>
+        <w:t>all of the images into a 3D polyhedron, such that each voxel contains a</w:t>
       </w:r>
       <w:r>
         <w:rPr>
@@ -2108,25 +2052,7 @@
           <w:sz w:val="28"/>
           <w:szCs w:val="28"/>
         </w:rPr>
-        <w:t xml:space="preserve">vector can include, for example, the RGB values of the </w:t>
-      </w:r>
-      <w:proofErr w:type="spellStart"/>
-      <w:r>
-        <w:rPr>
-          <w:rFonts w:cstheme="minorHAnsi"/>
-          <w:sz w:val="28"/>
-          <w:szCs w:val="28"/>
-        </w:rPr>
-        <w:t>voxel’s</w:t>
-      </w:r>
-      <w:proofErr w:type="spellEnd"/>
-      <w:r>
-        <w:rPr>
-          <w:rFonts w:cstheme="minorHAnsi"/>
-          <w:sz w:val="28"/>
-          <w:szCs w:val="28"/>
-        </w:rPr>
-        <w:t xml:space="preserve"> projection into</w:t>
+        <w:t>vector can include, for example, the RGB values of the voxel’s projection into</w:t>
       </w:r>
       <w:r>
         <w:rPr>
@@ -2266,25 +2192,7 @@
           <w:sz w:val="28"/>
           <w:szCs w:val="28"/>
         </w:rPr>
-        <w:t xml:space="preserve">utation of the projective </w:t>
-      </w:r>
-      <w:proofErr w:type="spellStart"/>
-      <w:r>
-        <w:rPr>
-          <w:rFonts w:cstheme="minorHAnsi"/>
-          <w:sz w:val="28"/>
-          <w:szCs w:val="28"/>
-        </w:rPr>
-        <w:t>Voxel</w:t>
-      </w:r>
-      <w:proofErr w:type="spellEnd"/>
-      <w:r>
-        <w:rPr>
-          <w:rFonts w:cstheme="minorHAnsi"/>
-          <w:sz w:val="28"/>
-          <w:szCs w:val="28"/>
-        </w:rPr>
-        <w:t xml:space="preserve"> </w:t>
+        <w:t xml:space="preserve">utation of the projective Voxel </w:t>
       </w:r>
       <w:r>
         <w:rPr>
@@ -2359,31 +2267,7 @@
           <w:szCs w:val="28"/>
           <w:u w:val="single"/>
         </w:rPr>
-        <w:t xml:space="preserve">(3D </w:t>
-      </w:r>
-      <w:proofErr w:type="spellStart"/>
-      <w:r>
-        <w:rPr>
-          <w:rFonts w:cstheme="minorHAnsi"/>
-          <w:b/>
-          <w:bCs/>
-          <w:sz w:val="28"/>
-          <w:szCs w:val="28"/>
-          <w:u w:val="single"/>
-        </w:rPr>
-        <w:t>Voxel</w:t>
-      </w:r>
-      <w:proofErr w:type="spellEnd"/>
-      <w:r>
-        <w:rPr>
-          <w:rFonts w:cstheme="minorHAnsi"/>
-          <w:b/>
-          <w:bCs/>
-          <w:sz w:val="28"/>
-          <w:szCs w:val="28"/>
-          <w:u w:val="single"/>
-        </w:rPr>
-        <w:t xml:space="preserve"> Volume )</w:t>
+        <w:t>(3D Voxel Volume )</w:t>
       </w:r>
     </w:p>
     <w:p>
@@ -2533,25 +2417,7 @@
           <w:szCs w:val="28"/>
         </w:rPr>
         <w:lastRenderedPageBreak/>
-        <w:t xml:space="preserve">3D </w:t>
-      </w:r>
-      <w:proofErr w:type="spellStart"/>
-      <w:r>
-        <w:rPr>
-          <w:rFonts w:cstheme="minorHAnsi"/>
-          <w:sz w:val="28"/>
-          <w:szCs w:val="28"/>
-        </w:rPr>
-        <w:t>Voxel</w:t>
-      </w:r>
-      <w:proofErr w:type="spellEnd"/>
-      <w:r>
-        <w:rPr>
-          <w:rFonts w:cstheme="minorHAnsi"/>
-          <w:sz w:val="28"/>
-          <w:szCs w:val="28"/>
-        </w:rPr>
-        <w:t xml:space="preserve"> Volume</w:t>
+        <w:t>3D Voxel Volume</w:t>
       </w:r>
       <w:r>
         <w:rPr>
@@ -2787,7 +2653,6 @@
         </w:rPr>
         <w:tab/>
       </w:r>
-      <w:proofErr w:type="gramStart"/>
       <w:r>
         <w:rPr>
           <w:rFonts w:cstheme="minorHAnsi"/>
@@ -2812,7 +2677,6 @@
         </w:rPr>
         <w:t>x</w:t>
       </w:r>
-      <w:proofErr w:type="gramEnd"/>
       <w:r>
         <w:rPr>
           <w:rFonts w:cstheme="minorHAnsi"/>
@@ -2940,41 +2804,23 @@
           <w:sz w:val="28"/>
           <w:szCs w:val="28"/>
         </w:rPr>
-        <w:t>f x/</w:t>
-      </w:r>
-      <w:proofErr w:type="gramStart"/>
-      <w:r>
-        <w:rPr>
-          <w:rFonts w:cstheme="minorHAnsi"/>
-          <w:sz w:val="28"/>
-          <w:szCs w:val="28"/>
-        </w:rPr>
-        <w:t xml:space="preserve">z </w:t>
-      </w:r>
-      <w:r>
-        <w:rPr>
-          <w:rFonts w:cstheme="minorHAnsi"/>
-          <w:sz w:val="28"/>
-          <w:szCs w:val="28"/>
-        </w:rPr>
-        <w:t xml:space="preserve"> </w:t>
-      </w:r>
-      <w:r>
-        <w:rPr>
-          <w:rFonts w:cstheme="minorHAnsi"/>
-          <w:sz w:val="28"/>
-          <w:szCs w:val="28"/>
-        </w:rPr>
-        <w:t>,</w:t>
-      </w:r>
-      <w:proofErr w:type="gramEnd"/>
-      <w:r>
-        <w:rPr>
-          <w:rFonts w:cstheme="minorHAnsi"/>
-          <w:sz w:val="28"/>
-          <w:szCs w:val="28"/>
-        </w:rPr>
-        <w:t xml:space="preserve"> f y/z ) </w:t>
+        <w:t xml:space="preserve">f x/z </w:t>
+      </w:r>
+      <w:r>
+        <w:rPr>
+          <w:rFonts w:cstheme="minorHAnsi"/>
+          <w:sz w:val="28"/>
+          <w:szCs w:val="28"/>
+        </w:rPr>
+        <w:t xml:space="preserve"> </w:t>
+      </w:r>
+      <w:r>
+        <w:rPr>
+          <w:rFonts w:cstheme="minorHAnsi"/>
+          <w:sz w:val="28"/>
+          <w:szCs w:val="28"/>
+        </w:rPr>
+        <w:t xml:space="preserve">, f y/z ) </w:t>
       </w:r>
       <w:r>
         <w:rPr>
@@ -3019,7 +2865,7 @@
                     </pic:cNvPicPr>
                   </pic:nvPicPr>
                   <pic:blipFill>
-                    <a:blip r:embed="rId7" cstate="print">
+                    <a:blip r:embed="rId8" cstate="print">
                       <a:lum bright="-2000" contrast="14000"/>
                     </a:blip>
                     <a:srcRect/>
@@ -3161,7 +3007,7 @@
                     </pic:cNvPicPr>
                   </pic:nvPicPr>
                   <pic:blipFill>
-                    <a:blip r:embed="rId8" cstate="print"/>
+                    <a:blip r:embed="rId9" cstate="print"/>
                     <a:srcRect/>
                     <a:stretch>
                       <a:fillRect/>
@@ -3263,33 +3109,175 @@
           <w:sz w:val="28"/>
           <w:szCs w:val="28"/>
         </w:rPr>
+        <w:t>(x0</w:t>
+      </w:r>
+      <w:r>
+        <w:rPr>
+          <w:rFonts w:cstheme="minorHAnsi"/>
+          <w:sz w:val="28"/>
+          <w:szCs w:val="28"/>
+        </w:rPr>
+        <w:t xml:space="preserve"> </w:t>
+      </w:r>
+      <w:r>
+        <w:rPr>
+          <w:rFonts w:cstheme="minorHAnsi"/>
+          <w:sz w:val="28"/>
+          <w:szCs w:val="28"/>
+        </w:rPr>
+        <w:t xml:space="preserve"> , y0)</w:t>
+      </w:r>
+      <w:r>
+        <w:rPr>
+          <w:rFonts w:cstheme="minorHAnsi"/>
+          <w:sz w:val="28"/>
+          <w:szCs w:val="28"/>
+          <w:vertAlign w:val="superscript"/>
+        </w:rPr>
+        <w:t>T</w:t>
+      </w:r>
+      <w:r>
+        <w:rPr>
+          <w:rFonts w:cstheme="minorHAnsi"/>
+          <w:sz w:val="28"/>
+          <w:szCs w:val="28"/>
+        </w:rPr>
+        <w:t>, the mapping</w:t>
+      </w:r>
+    </w:p>
+    <w:p>
+      <w:pPr>
+        <w:autoSpaceDE w:val="0"/>
+        <w:autoSpaceDN w:val="0"/>
+        <w:adjustRightInd w:val="0"/>
+        <w:spacing w:after="0" w:line="240" w:lineRule="auto"/>
+        <w:ind w:left="720"/>
+        <w:rPr>
+          <w:rFonts w:cstheme="minorHAnsi"/>
+          <w:sz w:val="28"/>
+          <w:szCs w:val="28"/>
+          <w:vertAlign w:val="superscript"/>
+        </w:rPr>
+      </w:pPr>
+      <w:r>
+        <w:rPr>
+          <w:rFonts w:cstheme="minorHAnsi"/>
+          <w:sz w:val="28"/>
+          <w:szCs w:val="28"/>
+        </w:rPr>
+        <w:tab/>
+      </w:r>
+      <w:r>
+        <w:rPr>
+          <w:rFonts w:cstheme="minorHAnsi"/>
+          <w:sz w:val="28"/>
+          <w:szCs w:val="28"/>
+        </w:rPr>
+        <w:tab/>
+      </w:r>
+      <w:r>
+        <w:rPr>
+          <w:rFonts w:cstheme="minorHAnsi"/>
+          <w:sz w:val="28"/>
+          <w:szCs w:val="28"/>
+        </w:rPr>
         <w:t>(</w:t>
       </w:r>
-      <w:proofErr w:type="gramStart"/>
-      <w:r>
-        <w:rPr>
-          <w:rFonts w:cstheme="minorHAnsi"/>
-          <w:sz w:val="28"/>
-          <w:szCs w:val="28"/>
-        </w:rPr>
-        <w:t>x0</w:t>
-      </w:r>
-      <w:proofErr w:type="gramEnd"/>
-      <w:r>
-        <w:rPr>
-          <w:rFonts w:cstheme="minorHAnsi"/>
-          <w:sz w:val="28"/>
-          <w:szCs w:val="28"/>
-        </w:rPr>
-        <w:t xml:space="preserve"> </w:t>
-      </w:r>
-      <w:r>
-        <w:rPr>
-          <w:rFonts w:cstheme="minorHAnsi"/>
-          <w:sz w:val="28"/>
-          <w:szCs w:val="28"/>
-        </w:rPr>
-        <w:t xml:space="preserve"> , y0)</w:t>
+      <w:r>
+        <w:rPr>
+          <w:rFonts w:cstheme="minorHAnsi"/>
+          <w:sz w:val="28"/>
+          <w:szCs w:val="28"/>
+        </w:rPr>
+        <w:t xml:space="preserve"> </w:t>
+      </w:r>
+      <w:r>
+        <w:rPr>
+          <w:rFonts w:cstheme="minorHAnsi"/>
+          <w:sz w:val="28"/>
+          <w:szCs w:val="28"/>
+        </w:rPr>
+        <w:t>x</w:t>
+      </w:r>
+      <w:r>
+        <w:rPr>
+          <w:rFonts w:cstheme="minorHAnsi"/>
+          <w:sz w:val="28"/>
+          <w:szCs w:val="28"/>
+        </w:rPr>
+        <w:t xml:space="preserve"> </w:t>
+      </w:r>
+      <w:r>
+        <w:rPr>
+          <w:rFonts w:cstheme="minorHAnsi"/>
+          <w:sz w:val="28"/>
+          <w:szCs w:val="28"/>
+        </w:rPr>
+        <w:t>,</w:t>
+      </w:r>
+      <w:r>
+        <w:rPr>
+          <w:rFonts w:cstheme="minorHAnsi"/>
+          <w:sz w:val="28"/>
+          <w:szCs w:val="28"/>
+        </w:rPr>
+        <w:t xml:space="preserve"> </w:t>
+      </w:r>
+      <w:r>
+        <w:rPr>
+          <w:rFonts w:cstheme="minorHAnsi"/>
+          <w:sz w:val="28"/>
+          <w:szCs w:val="28"/>
+        </w:rPr>
+        <w:t>y</w:t>
+      </w:r>
+      <w:r>
+        <w:rPr>
+          <w:rFonts w:cstheme="minorHAnsi"/>
+          <w:sz w:val="28"/>
+          <w:szCs w:val="28"/>
+        </w:rPr>
+        <w:t xml:space="preserve"> </w:t>
+      </w:r>
+      <w:r>
+        <w:rPr>
+          <w:rFonts w:cstheme="minorHAnsi"/>
+          <w:sz w:val="28"/>
+          <w:szCs w:val="28"/>
+        </w:rPr>
+        <w:t>,</w:t>
+      </w:r>
+      <w:r>
+        <w:rPr>
+          <w:rFonts w:cstheme="minorHAnsi"/>
+          <w:sz w:val="28"/>
+          <w:szCs w:val="28"/>
+        </w:rPr>
+        <w:t xml:space="preserve"> </w:t>
+      </w:r>
+      <w:r>
+        <w:rPr>
+          <w:rFonts w:cstheme="minorHAnsi"/>
+          <w:sz w:val="28"/>
+          <w:szCs w:val="28"/>
+        </w:rPr>
+        <w:t>z</w:t>
+      </w:r>
+      <w:r>
+        <w:rPr>
+          <w:rFonts w:cstheme="minorHAnsi"/>
+          <w:sz w:val="28"/>
+          <w:szCs w:val="28"/>
+        </w:rPr>
+        <w:t xml:space="preserve"> </w:t>
+      </w:r>
+      <w:r>
+        <w:rPr>
+          <w:rFonts w:cstheme="minorHAnsi"/>
+          <w:sz w:val="28"/>
+          <w:szCs w:val="28"/>
+        </w:rPr>
+        <w:t xml:space="preserve">) </w:t>
       </w:r>
       <w:r>
         <w:rPr>
@@ -3306,7 +3294,64 @@
           <w:sz w:val="28"/>
           <w:szCs w:val="28"/>
         </w:rPr>
-        <w:t>, the mapping</w:t>
+        <w:t xml:space="preserve">  </w:t>
+      </w:r>
+      <w:r>
+        <w:rPr>
+          <w:rFonts w:cstheme="minorHAnsi"/>
+          <w:sz w:val="28"/>
+          <w:szCs w:val="28"/>
+        </w:rPr>
+        <w:sym w:font="Wingdings" w:char="F0E0"/>
+      </w:r>
+      <w:r>
+        <w:rPr>
+          <w:rFonts w:cstheme="minorHAnsi"/>
+          <w:sz w:val="28"/>
+          <w:szCs w:val="28"/>
+        </w:rPr>
+        <w:t xml:space="preserve"> </w:t>
+      </w:r>
+      <w:r>
+        <w:rPr>
+          <w:rFonts w:cstheme="minorHAnsi"/>
+          <w:sz w:val="28"/>
+          <w:szCs w:val="28"/>
+        </w:rPr>
+        <w:t xml:space="preserve"> (f x/z  + x0 , </w:t>
+      </w:r>
+      <w:r>
+        <w:rPr>
+          <w:rFonts w:cstheme="minorHAnsi"/>
+          <w:sz w:val="28"/>
+          <w:szCs w:val="28"/>
+        </w:rPr>
+        <w:t xml:space="preserve"> f y/z</w:t>
+      </w:r>
+      <w:r>
+        <w:rPr>
+          <w:rFonts w:cstheme="minorHAnsi"/>
+          <w:sz w:val="28"/>
+          <w:szCs w:val="28"/>
+        </w:rPr>
+        <w:t xml:space="preserve"> + y0</w:t>
+      </w:r>
+      <w:r>
+        <w:rPr>
+          <w:rFonts w:cstheme="minorHAnsi"/>
+          <w:sz w:val="28"/>
+          <w:szCs w:val="28"/>
+        </w:rPr>
+        <w:t xml:space="preserve"> ) </w:t>
+      </w:r>
+      <w:r>
+        <w:rPr>
+          <w:rFonts w:cstheme="minorHAnsi"/>
+          <w:sz w:val="28"/>
+          <w:szCs w:val="28"/>
+          <w:vertAlign w:val="superscript"/>
+        </w:rPr>
+        <w:t>T</w:t>
       </w:r>
     </w:p>
     <w:p>
@@ -3323,220 +3368,36 @@
           <w:vertAlign w:val="superscript"/>
         </w:rPr>
       </w:pPr>
-      <w:r>
-        <w:rPr>
-          <w:rFonts w:cstheme="minorHAnsi"/>
-          <w:sz w:val="28"/>
-          <w:szCs w:val="28"/>
-        </w:rPr>
-        <w:tab/>
-      </w:r>
-      <w:r>
-        <w:rPr>
-          <w:rFonts w:cstheme="minorHAnsi"/>
-          <w:sz w:val="28"/>
-          <w:szCs w:val="28"/>
-        </w:rPr>
-        <w:tab/>
-      </w:r>
-      <w:proofErr w:type="gramStart"/>
-      <w:r>
-        <w:rPr>
-          <w:rFonts w:cstheme="minorHAnsi"/>
-          <w:sz w:val="28"/>
-          <w:szCs w:val="28"/>
-        </w:rPr>
-        <w:t>(</w:t>
-      </w:r>
-      <w:r>
-        <w:rPr>
-          <w:rFonts w:cstheme="minorHAnsi"/>
-          <w:sz w:val="28"/>
-          <w:szCs w:val="28"/>
-        </w:rPr>
-        <w:t xml:space="preserve"> </w:t>
-      </w:r>
-      <w:r>
-        <w:rPr>
-          <w:rFonts w:cstheme="minorHAnsi"/>
-          <w:sz w:val="28"/>
-          <w:szCs w:val="28"/>
-        </w:rPr>
-        <w:t>x</w:t>
-      </w:r>
-      <w:proofErr w:type="gramEnd"/>
-      <w:r>
-        <w:rPr>
-          <w:rFonts w:cstheme="minorHAnsi"/>
-          <w:sz w:val="28"/>
-          <w:szCs w:val="28"/>
-        </w:rPr>
-        <w:t xml:space="preserve"> </w:t>
-      </w:r>
-      <w:r>
-        <w:rPr>
-          <w:rFonts w:cstheme="minorHAnsi"/>
-          <w:sz w:val="28"/>
-          <w:szCs w:val="28"/>
-        </w:rPr>
-        <w:t>,</w:t>
-      </w:r>
-      <w:r>
-        <w:rPr>
-          <w:rFonts w:cstheme="minorHAnsi"/>
-          <w:sz w:val="28"/>
-          <w:szCs w:val="28"/>
-        </w:rPr>
-        <w:t xml:space="preserve"> </w:t>
-      </w:r>
-      <w:r>
-        <w:rPr>
-          <w:rFonts w:cstheme="minorHAnsi"/>
-          <w:sz w:val="28"/>
-          <w:szCs w:val="28"/>
-        </w:rPr>
-        <w:t>y</w:t>
-      </w:r>
-      <w:r>
-        <w:rPr>
-          <w:rFonts w:cstheme="minorHAnsi"/>
-          <w:sz w:val="28"/>
-          <w:szCs w:val="28"/>
-        </w:rPr>
-        <w:t xml:space="preserve"> </w:t>
-      </w:r>
-      <w:r>
-        <w:rPr>
-          <w:rFonts w:cstheme="minorHAnsi"/>
-          <w:sz w:val="28"/>
-          <w:szCs w:val="28"/>
-        </w:rPr>
-        <w:t>,</w:t>
-      </w:r>
-      <w:r>
-        <w:rPr>
-          <w:rFonts w:cstheme="minorHAnsi"/>
-          <w:sz w:val="28"/>
-          <w:szCs w:val="28"/>
-        </w:rPr>
-        <w:t xml:space="preserve"> </w:t>
-      </w:r>
-      <w:r>
-        <w:rPr>
-          <w:rFonts w:cstheme="minorHAnsi"/>
-          <w:sz w:val="28"/>
-          <w:szCs w:val="28"/>
-        </w:rPr>
-        <w:t>z</w:t>
-      </w:r>
-      <w:r>
-        <w:rPr>
-          <w:rFonts w:cstheme="minorHAnsi"/>
-          <w:sz w:val="28"/>
-          <w:szCs w:val="28"/>
-        </w:rPr>
-        <w:t xml:space="preserve"> </w:t>
-      </w:r>
-      <w:r>
-        <w:rPr>
-          <w:rFonts w:cstheme="minorHAnsi"/>
-          <w:sz w:val="28"/>
-          <w:szCs w:val="28"/>
-        </w:rPr>
-        <w:t xml:space="preserve">) </w:t>
-      </w:r>
-      <w:r>
+    </w:p>
+    <w:p>
+      <w:pPr>
+        <w:autoSpaceDE w:val="0"/>
+        <w:autoSpaceDN w:val="0"/>
+        <w:adjustRightInd w:val="0"/>
+        <w:spacing w:after="0" w:line="240" w:lineRule="auto"/>
+        <w:ind w:left="720"/>
         <w:rPr>
           <w:rFonts w:cstheme="minorHAnsi"/>
           <w:sz w:val="28"/>
           <w:szCs w:val="28"/>
           <w:vertAlign w:val="superscript"/>
         </w:rPr>
-        <w:t>T</w:t>
-      </w:r>
-      <w:r>
-        <w:rPr>
-          <w:rFonts w:cstheme="minorHAnsi"/>
-          <w:sz w:val="28"/>
-          <w:szCs w:val="28"/>
-        </w:rPr>
-        <w:t xml:space="preserve">  </w:t>
-      </w:r>
-      <w:r>
-        <w:rPr>
-          <w:rFonts w:cstheme="minorHAnsi"/>
-          <w:sz w:val="28"/>
-          <w:szCs w:val="28"/>
-        </w:rPr>
-        <w:sym w:font="Wingdings" w:char="F0E0"/>
-      </w:r>
-      <w:r>
-        <w:rPr>
-          <w:rFonts w:cstheme="minorHAnsi"/>
-          <w:sz w:val="28"/>
-          <w:szCs w:val="28"/>
-        </w:rPr>
-        <w:t xml:space="preserve"> </w:t>
-      </w:r>
-      <w:r>
-        <w:rPr>
-          <w:rFonts w:cstheme="minorHAnsi"/>
-          <w:sz w:val="28"/>
-          <w:szCs w:val="28"/>
-        </w:rPr>
-        <w:t xml:space="preserve"> (f x/</w:t>
-      </w:r>
-      <w:proofErr w:type="gramStart"/>
-      <w:r>
-        <w:rPr>
-          <w:rFonts w:cstheme="minorHAnsi"/>
-          <w:sz w:val="28"/>
-          <w:szCs w:val="28"/>
-        </w:rPr>
-        <w:t>z  +</w:t>
-      </w:r>
-      <w:proofErr w:type="gramEnd"/>
-      <w:r>
-        <w:rPr>
-          <w:rFonts w:cstheme="minorHAnsi"/>
-          <w:sz w:val="28"/>
-          <w:szCs w:val="28"/>
-        </w:rPr>
-        <w:t xml:space="preserve"> x0 , </w:t>
-      </w:r>
-      <w:r>
-        <w:rPr>
-          <w:rFonts w:cstheme="minorHAnsi"/>
-          <w:sz w:val="28"/>
-          <w:szCs w:val="28"/>
-        </w:rPr>
-        <w:t xml:space="preserve"> f y/z</w:t>
-      </w:r>
-      <w:r>
-        <w:rPr>
-          <w:rFonts w:cstheme="minorHAnsi"/>
-          <w:sz w:val="28"/>
-          <w:szCs w:val="28"/>
-        </w:rPr>
-        <w:t xml:space="preserve"> + y0</w:t>
-      </w:r>
-      <w:r>
-        <w:rPr>
-          <w:rFonts w:cstheme="minorHAnsi"/>
-          <w:sz w:val="28"/>
-          <w:szCs w:val="28"/>
-        </w:rPr>
-        <w:t xml:space="preserve"> ) </w:t>
-      </w:r>
-      <w:r>
+      </w:pPr>
+    </w:p>
+    <w:p>
+      <w:pPr>
+        <w:autoSpaceDE w:val="0"/>
+        <w:autoSpaceDN w:val="0"/>
+        <w:adjustRightInd w:val="0"/>
+        <w:spacing w:after="0" w:line="240" w:lineRule="auto"/>
+        <w:ind w:left="720"/>
         <w:rPr>
           <w:rFonts w:cstheme="minorHAnsi"/>
           <w:sz w:val="28"/>
           <w:szCs w:val="28"/>
           <w:vertAlign w:val="superscript"/>
         </w:rPr>
-        <w:t>T</w:t>
-      </w:r>
+      </w:pPr>
     </w:p>
     <w:p>
       <w:pPr>
@@ -3549,70 +3410,15 @@
           <w:rFonts w:cstheme="minorHAnsi"/>
           <w:sz w:val="28"/>
           <w:szCs w:val="28"/>
-          <w:vertAlign w:val="superscript"/>
-        </w:rPr>
-      </w:pPr>
-    </w:p>
-    <w:p>
-      <w:pPr>
-        <w:autoSpaceDE w:val="0"/>
-        <w:autoSpaceDN w:val="0"/>
-        <w:adjustRightInd w:val="0"/>
-        <w:spacing w:after="0" w:line="240" w:lineRule="auto"/>
-        <w:ind w:left="720"/>
-        <w:rPr>
-          <w:rFonts w:cstheme="minorHAnsi"/>
-          <w:sz w:val="28"/>
-          <w:szCs w:val="28"/>
-          <w:vertAlign w:val="superscript"/>
-        </w:rPr>
-      </w:pPr>
-    </w:p>
-    <w:p>
-      <w:pPr>
-        <w:autoSpaceDE w:val="0"/>
-        <w:autoSpaceDN w:val="0"/>
-        <w:adjustRightInd w:val="0"/>
-        <w:spacing w:after="0" w:line="240" w:lineRule="auto"/>
-        <w:ind w:left="720"/>
-        <w:rPr>
-          <w:rFonts w:cstheme="minorHAnsi"/>
-          <w:sz w:val="28"/>
-          <w:szCs w:val="28"/>
-          <w:vertAlign w:val="superscript"/>
-        </w:rPr>
-      </w:pPr>
-    </w:p>
-    <w:p>
-      <w:pPr>
-        <w:autoSpaceDE w:val="0"/>
-        <w:autoSpaceDN w:val="0"/>
-        <w:adjustRightInd w:val="0"/>
-        <w:spacing w:after="0" w:line="240" w:lineRule="auto"/>
-        <w:ind w:left="720"/>
-        <w:rPr>
-          <w:rFonts w:cstheme="minorHAnsi"/>
-          <w:sz w:val="28"/>
-          <w:szCs w:val="28"/>
-        </w:rPr>
-      </w:pPr>
-      <w:proofErr w:type="gramStart"/>
-      <w:r>
-        <w:rPr>
-          <w:rFonts w:cstheme="minorHAnsi"/>
-          <w:sz w:val="28"/>
-          <w:szCs w:val="28"/>
-        </w:rPr>
-        <w:t>can</w:t>
-      </w:r>
-      <w:proofErr w:type="gramEnd"/>
-      <w:r>
-        <w:rPr>
-          <w:rFonts w:cstheme="minorHAnsi"/>
-          <w:sz w:val="28"/>
-          <w:szCs w:val="28"/>
-        </w:rPr>
-        <w:t xml:space="preserve"> be rewritten as</w:t>
+        </w:rPr>
+      </w:pPr>
+      <w:r>
+        <w:rPr>
+          <w:rFonts w:cstheme="minorHAnsi"/>
+          <w:sz w:val="28"/>
+          <w:szCs w:val="28"/>
+        </w:rPr>
+        <w:t>can be rewritten as</w:t>
       </w:r>
     </w:p>
     <w:p>
@@ -3653,7 +3459,7 @@
                     </pic:cNvPicPr>
                   </pic:nvPicPr>
                   <pic:blipFill>
-                    <a:blip r:embed="rId9" cstate="print"/>
+                    <a:blip r:embed="rId10" cstate="print"/>
                     <a:srcRect/>
                     <a:stretch>
                       <a:fillRect/>
@@ -3776,7 +3582,7 @@
                     </pic:cNvPicPr>
                   </pic:nvPicPr>
                   <pic:blipFill>
-                    <a:blip r:embed="rId10" cstate="print"/>
+                    <a:blip r:embed="rId11" cstate="print"/>
                     <a:srcRect/>
                     <a:stretch>
                       <a:fillRect/>
@@ -3846,18 +3652,8 @@
           <w:sz w:val="28"/>
           <w:szCs w:val="28"/>
         </w:rPr>
-        <w:t xml:space="preserve">p = </w:t>
-      </w:r>
-      <w:proofErr w:type="gramStart"/>
-      <w:r>
-        <w:rPr>
-          <w:rFonts w:cstheme="minorHAnsi"/>
-          <w:sz w:val="28"/>
-          <w:szCs w:val="28"/>
-        </w:rPr>
-        <w:t>K[</w:t>
-      </w:r>
-      <w:proofErr w:type="gramEnd"/>
+        <w:t>p = K[</w:t>
+      </w:r>
       <w:r>
         <w:rPr>
           <w:rFonts w:cstheme="minorHAnsi"/>
@@ -4111,25 +3907,7 @@
           <w:sz w:val="28"/>
           <w:szCs w:val="28"/>
         </w:rPr>
-        <w:t xml:space="preserve">P = </w:t>
-      </w:r>
-      <w:proofErr w:type="gramStart"/>
-      <w:r>
-        <w:rPr>
-          <w:rFonts w:cstheme="minorHAnsi"/>
-          <w:sz w:val="28"/>
-          <w:szCs w:val="28"/>
-        </w:rPr>
-        <w:t>R(</w:t>
-      </w:r>
-      <w:proofErr w:type="gramEnd"/>
-      <w:r>
-        <w:rPr>
-          <w:rFonts w:cstheme="minorHAnsi"/>
-          <w:sz w:val="28"/>
-          <w:szCs w:val="28"/>
-        </w:rPr>
-        <w:t>P</w:t>
+        <w:t>P = R(P</w:t>
       </w:r>
       <w:r>
         <w:rPr>
@@ -4224,7 +4002,7 @@
                     </pic:cNvPicPr>
                   </pic:nvPicPr>
                   <pic:blipFill>
-                    <a:blip r:embed="rId11" cstate="print"/>
+                    <a:blip r:embed="rId12" cstate="print"/>
                     <a:srcRect/>
                     <a:stretch>
                       <a:fillRect/>
@@ -4370,16 +4148,7 @@
           <w:sz w:val="28"/>
           <w:szCs w:val="28"/>
         </w:rPr>
-        <w:t>[I |- C</w:t>
-      </w:r>
-      <w:proofErr w:type="gramStart"/>
-      <w:r>
-        <w:rPr>
-          <w:rFonts w:cstheme="minorHAnsi"/>
-          <w:sz w:val="28"/>
-          <w:szCs w:val="28"/>
-        </w:rPr>
-        <w:t>]P</w:t>
+        <w:t>[I |- C]P</w:t>
       </w:r>
       <w:r>
         <w:rPr>
@@ -4390,7 +4159,6 @@
         </w:rPr>
         <w:t>w</w:t>
       </w:r>
-      <w:proofErr w:type="gramEnd"/>
     </w:p>
     <w:p>
       <w:pPr>
@@ -4613,7 +4381,7 @@
                     </pic:cNvPicPr>
                   </pic:nvPicPr>
                   <pic:blipFill>
-                    <a:blip r:embed="rId12" cstate="print"/>
+                    <a:blip r:embed="rId13" cstate="print"/>
                     <a:srcRect/>
                     <a:stretch>
                       <a:fillRect/>
@@ -4657,25 +4425,7 @@
           <w:sz w:val="28"/>
           <w:szCs w:val="28"/>
         </w:rPr>
-        <w:t xml:space="preserve">Figure </w:t>
-      </w:r>
-      <w:proofErr w:type="gramStart"/>
-      <w:r>
-        <w:rPr>
-          <w:rFonts w:cstheme="minorHAnsi"/>
-          <w:sz w:val="28"/>
-          <w:szCs w:val="28"/>
-        </w:rPr>
-        <w:t>2.2 :</w:t>
-      </w:r>
-      <w:proofErr w:type="gramEnd"/>
-      <w:r>
-        <w:rPr>
-          <w:rFonts w:cstheme="minorHAnsi"/>
-          <w:sz w:val="28"/>
-          <w:szCs w:val="28"/>
-        </w:rPr>
-        <w:t xml:space="preserve"> </w:t>
+        <w:t xml:space="preserve">Figure 2.2 : </w:t>
       </w:r>
       <w:proofErr w:type="spellStart"/>
       <w:r>
@@ -4735,25 +4485,7 @@
           <w:sz w:val="28"/>
           <w:szCs w:val="28"/>
         </w:rPr>
-        <w:t xml:space="preserve"> flowchart of mappings from the </w:t>
-      </w:r>
-      <w:proofErr w:type="spellStart"/>
-      <w:r>
-        <w:rPr>
-          <w:rFonts w:cstheme="minorHAnsi"/>
-          <w:sz w:val="28"/>
-          <w:szCs w:val="28"/>
-        </w:rPr>
-        <w:t>Voxel</w:t>
-      </w:r>
-      <w:proofErr w:type="spellEnd"/>
-      <w:r>
-        <w:rPr>
-          <w:rFonts w:cstheme="minorHAnsi"/>
-          <w:sz w:val="28"/>
-          <w:szCs w:val="28"/>
-        </w:rPr>
-        <w:t xml:space="preserve"> Volume to Image Pixels</w:t>
+        <w:t xml:space="preserve"> flowchart of mappings from the Voxel Volume to Image Pixels</w:t>
       </w:r>
     </w:p>
     <w:p>
@@ -4789,7 +4521,7 @@
                     </pic:cNvPicPr>
                   </pic:nvPicPr>
                   <pic:blipFill>
-                    <a:blip r:embed="rId13" cstate="print"/>
+                    <a:blip r:embed="rId14" cstate="print"/>
                     <a:srcRect/>
                     <a:stretch>
                       <a:fillRect/>
@@ -4832,51 +4564,15 @@
           <w:sz w:val="28"/>
           <w:szCs w:val="28"/>
         </w:rPr>
-        <w:t xml:space="preserve">Figure </w:t>
-      </w:r>
-      <w:proofErr w:type="gramStart"/>
-      <w:r>
-        <w:rPr>
-          <w:rFonts w:cstheme="minorHAnsi"/>
-          <w:sz w:val="28"/>
-          <w:szCs w:val="28"/>
-        </w:rPr>
-        <w:t xml:space="preserve">2.3 </w:t>
-      </w:r>
-      <w:r>
-        <w:rPr>
-          <w:rFonts w:cstheme="minorHAnsi"/>
-          <w:sz w:val="28"/>
-          <w:szCs w:val="28"/>
-        </w:rPr>
-        <w:t>:</w:t>
-      </w:r>
-      <w:proofErr w:type="gramEnd"/>
-      <w:r>
-        <w:rPr>
-          <w:rFonts w:cstheme="minorHAnsi"/>
-          <w:sz w:val="28"/>
-          <w:szCs w:val="28"/>
-        </w:rPr>
-        <w:t xml:space="preserve"> A flowchart of mappings from the </w:t>
-      </w:r>
-      <w:proofErr w:type="spellStart"/>
-      <w:r>
-        <w:rPr>
-          <w:rFonts w:cstheme="minorHAnsi"/>
-          <w:sz w:val="28"/>
-          <w:szCs w:val="28"/>
-        </w:rPr>
-        <w:t>Voxel</w:t>
-      </w:r>
-      <w:proofErr w:type="spellEnd"/>
-      <w:r>
-        <w:rPr>
-          <w:rFonts w:cstheme="minorHAnsi"/>
-          <w:sz w:val="28"/>
-          <w:szCs w:val="28"/>
-        </w:rPr>
-        <w:t xml:space="preserve"> Volume to Image Pixels</w:t>
+        <w:t xml:space="preserve">Figure 2.3 </w:t>
+      </w:r>
+      <w:r>
+        <w:rPr>
+          <w:rFonts w:cstheme="minorHAnsi"/>
+          <w:sz w:val="28"/>
+          <w:szCs w:val="28"/>
+        </w:rPr>
+        <w:t>: A flowchart of mappings from the Voxel Volume to Image Pixels</w:t>
       </w:r>
     </w:p>
     <w:p>
@@ -5022,16 +4718,7 @@
           <w:szCs w:val="28"/>
         </w:rPr>
         <w:tab/>
-        <w:t xml:space="preserve">Pw = </w:t>
-      </w:r>
-      <w:proofErr w:type="gramStart"/>
-      <w:r>
-        <w:rPr>
-          <w:rFonts w:cstheme="minorHAnsi"/>
-          <w:sz w:val="28"/>
-          <w:szCs w:val="28"/>
-        </w:rPr>
-        <w:t xml:space="preserve">[ </w:t>
+        <w:t xml:space="preserve">Pw = [ </w:t>
       </w:r>
       <w:proofErr w:type="spellStart"/>
       <w:r>
@@ -5043,7 +4730,6 @@
         <w:t>xw</w:t>
       </w:r>
       <w:proofErr w:type="spellEnd"/>
-      <w:proofErr w:type="gramEnd"/>
       <w:r>
         <w:rPr>
           <w:rFonts w:cstheme="minorHAnsi"/>
@@ -5111,25 +4797,14 @@
           <w:szCs w:val="28"/>
         </w:rPr>
       </w:pPr>
-      <w:proofErr w:type="gramStart"/>
-      <w:r>
-        <w:rPr>
-          <w:rFonts w:cstheme="minorHAnsi"/>
-          <w:sz w:val="28"/>
-          <w:szCs w:val="28"/>
-        </w:rPr>
-        <w:t>while</w:t>
-      </w:r>
-      <w:proofErr w:type="gramEnd"/>
-      <w:r>
-        <w:rPr>
-          <w:rFonts w:cstheme="minorHAnsi"/>
-          <w:sz w:val="28"/>
-          <w:szCs w:val="28"/>
-        </w:rPr>
-        <w:t xml:space="preserve"> the projective image coordinate of a pixel in image </w:t>
-      </w:r>
-      <w:proofErr w:type="spellStart"/>
+      <w:r>
+        <w:rPr>
+          <w:rFonts w:cstheme="minorHAnsi"/>
+          <w:sz w:val="28"/>
+          <w:szCs w:val="28"/>
+        </w:rPr>
+        <w:t xml:space="preserve">while the projective image coordinate of a pixel in image </w:t>
+      </w:r>
       <w:r>
         <w:rPr>
           <w:rFonts w:cstheme="minorHAnsi"/>
@@ -5138,18 +4813,7 @@
           <w:sz w:val="28"/>
           <w:szCs w:val="28"/>
         </w:rPr>
-        <w:t>i</w:t>
-      </w:r>
-      <w:proofErr w:type="spellEnd"/>
-      <w:r>
-        <w:rPr>
-          <w:rFonts w:cstheme="minorHAnsi"/>
-          <w:i/>
-          <w:iCs/>
-          <w:sz w:val="28"/>
-          <w:szCs w:val="28"/>
-        </w:rPr>
-        <w:t xml:space="preserve"> </w:t>
+        <w:t xml:space="preserve">i </w:t>
       </w:r>
       <w:r>
         <w:rPr>
@@ -5180,18 +4844,8 @@
           <w:szCs w:val="28"/>
         </w:rPr>
         <w:lastRenderedPageBreak/>
-        <w:t xml:space="preserve"> </w:t>
-      </w:r>
-      <w:proofErr w:type="gramStart"/>
-      <w:r>
-        <w:rPr>
-          <w:rFonts w:cstheme="minorHAnsi"/>
-          <w:sz w:val="28"/>
-          <w:szCs w:val="28"/>
-        </w:rPr>
-        <w:t>p</w:t>
-      </w:r>
-      <w:proofErr w:type="gramEnd"/>
+        <w:t xml:space="preserve"> p</w:t>
+      </w:r>
       <w:r>
         <w:rPr>
           <w:rFonts w:cstheme="minorHAnsi"/>
@@ -5199,9 +4853,16 @@
           <w:szCs w:val="28"/>
           <w:vertAlign w:val="subscript"/>
         </w:rPr>
-        <w:t xml:space="preserve"> </w:t>
-      </w:r>
-      <w:proofErr w:type="spellStart"/>
+        <w:t xml:space="preserve"> i</w:t>
+      </w:r>
+      <w:r>
+        <w:rPr>
+          <w:rFonts w:cstheme="minorHAnsi"/>
+          <w:sz w:val="28"/>
+          <w:szCs w:val="28"/>
+        </w:rPr>
+        <w:t xml:space="preserve"> = [ x</w:t>
+      </w:r>
       <w:r>
         <w:rPr>
           <w:rFonts w:cstheme="minorHAnsi"/>
@@ -5209,16 +4870,15 @@
           <w:szCs w:val="28"/>
           <w:vertAlign w:val="subscript"/>
         </w:rPr>
-        <w:t>i</w:t>
-      </w:r>
-      <w:proofErr w:type="spellEnd"/>
-      <w:r>
-        <w:rPr>
-          <w:rFonts w:cstheme="minorHAnsi"/>
-          <w:sz w:val="28"/>
-          <w:szCs w:val="28"/>
-        </w:rPr>
-        <w:t xml:space="preserve"> = [ x</w:t>
+        <w:t xml:space="preserve"> i</w:t>
+      </w:r>
+      <w:r>
+        <w:rPr>
+          <w:rFonts w:cstheme="minorHAnsi"/>
+          <w:sz w:val="28"/>
+          <w:szCs w:val="28"/>
+        </w:rPr>
+        <w:t xml:space="preserve">   y</w:t>
       </w:r>
       <w:r>
         <w:rPr>
@@ -5227,9 +4887,16 @@
           <w:szCs w:val="28"/>
           <w:vertAlign w:val="subscript"/>
         </w:rPr>
-        <w:t xml:space="preserve"> </w:t>
-      </w:r>
-      <w:proofErr w:type="spellStart"/>
+        <w:t xml:space="preserve"> i</w:t>
+      </w:r>
+      <w:r>
+        <w:rPr>
+          <w:rFonts w:cstheme="minorHAnsi"/>
+          <w:sz w:val="28"/>
+          <w:szCs w:val="28"/>
+        </w:rPr>
+        <w:t xml:space="preserve">   z </w:t>
+      </w:r>
       <w:r>
         <w:rPr>
           <w:rFonts w:cstheme="minorHAnsi"/>
@@ -5237,64 +4904,7 @@
           <w:szCs w:val="28"/>
           <w:vertAlign w:val="subscript"/>
         </w:rPr>
-        <w:t>i</w:t>
-      </w:r>
-      <w:proofErr w:type="spellEnd"/>
-      <w:r>
-        <w:rPr>
-          <w:rFonts w:cstheme="minorHAnsi"/>
-          <w:sz w:val="28"/>
-          <w:szCs w:val="28"/>
-        </w:rPr>
-        <w:t xml:space="preserve">   y</w:t>
-      </w:r>
-      <w:r>
-        <w:rPr>
-          <w:rFonts w:cstheme="minorHAnsi"/>
-          <w:sz w:val="28"/>
-          <w:szCs w:val="28"/>
-          <w:vertAlign w:val="subscript"/>
-        </w:rPr>
-        <w:t xml:space="preserve"> </w:t>
-      </w:r>
-      <w:proofErr w:type="spellStart"/>
-      <w:r>
-        <w:rPr>
-          <w:rFonts w:cstheme="minorHAnsi"/>
-          <w:sz w:val="28"/>
-          <w:szCs w:val="28"/>
-          <w:vertAlign w:val="subscript"/>
-        </w:rPr>
-        <w:t>i</w:t>
-      </w:r>
-      <w:proofErr w:type="spellEnd"/>
-      <w:r>
-        <w:rPr>
-          <w:rFonts w:cstheme="minorHAnsi"/>
-          <w:sz w:val="28"/>
-          <w:szCs w:val="28"/>
-        </w:rPr>
-        <w:t xml:space="preserve">   z </w:t>
-      </w:r>
-      <w:proofErr w:type="spellStart"/>
-      <w:r>
-        <w:rPr>
-          <w:rFonts w:cstheme="minorHAnsi"/>
-          <w:sz w:val="28"/>
-          <w:szCs w:val="28"/>
-          <w:vertAlign w:val="subscript"/>
-        </w:rPr>
-        <w:t>i</w:t>
-      </w:r>
-      <w:proofErr w:type="spellEnd"/>
-      <w:r>
-        <w:rPr>
-          <w:rFonts w:cstheme="minorHAnsi"/>
-          <w:sz w:val="28"/>
-          <w:szCs w:val="28"/>
-          <w:vertAlign w:val="subscript"/>
-        </w:rPr>
-        <w:t xml:space="preserve">    </w:t>
+        <w:t xml:space="preserve">i    </w:t>
       </w:r>
       <w:r>
         <w:rPr>
@@ -5335,23 +4945,13 @@
           <w:szCs w:val="28"/>
         </w:rPr>
       </w:pPr>
-      <w:proofErr w:type="gramStart"/>
-      <w:r>
-        <w:rPr>
-          <w:rFonts w:cstheme="minorHAnsi"/>
-          <w:sz w:val="28"/>
-          <w:szCs w:val="28"/>
-        </w:rPr>
-        <w:t>such</w:t>
-      </w:r>
-      <w:proofErr w:type="gramEnd"/>
-      <w:r>
-        <w:rPr>
-          <w:rFonts w:cstheme="minorHAnsi"/>
-          <w:sz w:val="28"/>
-          <w:szCs w:val="28"/>
-        </w:rPr>
-        <w:t xml:space="preserve"> that the corresponding pixel coordinate </w:t>
+      <w:r>
+        <w:rPr>
+          <w:rFonts w:cstheme="minorHAnsi"/>
+          <w:sz w:val="28"/>
+          <w:szCs w:val="28"/>
+        </w:rPr>
+        <w:t xml:space="preserve">such that the corresponding pixel coordinate </w:t>
       </w:r>
       <w:proofErr w:type="spellStart"/>
       <w:r>
@@ -5505,7 +5105,7 @@
                     </pic:cNvPicPr>
                   </pic:nvPicPr>
                   <pic:blipFill>
-                    <a:blip r:embed="rId14" cstate="print"/>
+                    <a:blip r:embed="rId15" cstate="print"/>
                     <a:srcRect/>
                     <a:stretch>
                       <a:fillRect/>
@@ -5610,7 +5210,7 @@
                     </pic:cNvPicPr>
                   </pic:nvPicPr>
                   <pic:blipFill>
-                    <a:blip r:embed="rId15" cstate="print"/>
+                    <a:blip r:embed="rId16" cstate="print"/>
                     <a:srcRect/>
                     <a:stretch>
                       <a:fillRect/>
@@ -5774,79 +5374,7 @@
           <w:sz w:val="28"/>
           <w:szCs w:val="28"/>
         </w:rPr>
-        <w:t xml:space="preserve">After the projective volume is determined, a metric volume condensing the feature vectors of each </w:t>
-      </w:r>
-      <w:proofErr w:type="spellStart"/>
-      <w:r>
-        <w:rPr>
-          <w:rFonts w:cstheme="minorHAnsi"/>
-          <w:sz w:val="28"/>
-          <w:szCs w:val="28"/>
-        </w:rPr>
-        <w:t>voxel</w:t>
-      </w:r>
-      <w:proofErr w:type="spellEnd"/>
-      <w:r>
-        <w:rPr>
-          <w:rFonts w:cstheme="minorHAnsi"/>
-          <w:sz w:val="28"/>
-          <w:szCs w:val="28"/>
-        </w:rPr>
-        <w:t xml:space="preserve"> into a meaning measure or matching functional is required. While it is very important for the camera calibration process to determine the correct camera projection matrices so that the projective volume can be correct constructed, it is also very important to select an appropriate metric such that the correct measure can be computed. Accurate projections provide the necessary information for each </w:t>
-      </w:r>
-      <w:proofErr w:type="spellStart"/>
-      <w:r>
-        <w:rPr>
-          <w:rFonts w:cstheme="minorHAnsi"/>
-          <w:sz w:val="28"/>
-          <w:szCs w:val="28"/>
-        </w:rPr>
-        <w:t>voxel</w:t>
-      </w:r>
-      <w:proofErr w:type="spellEnd"/>
-      <w:r>
-        <w:rPr>
-          <w:rFonts w:cstheme="minorHAnsi"/>
-          <w:sz w:val="28"/>
-          <w:szCs w:val="28"/>
-        </w:rPr>
-        <w:t xml:space="preserve">, so that each </w:t>
-      </w:r>
-      <w:proofErr w:type="spellStart"/>
-      <w:r>
-        <w:rPr>
-          <w:rFonts w:cstheme="minorHAnsi"/>
-          <w:sz w:val="28"/>
-          <w:szCs w:val="28"/>
-        </w:rPr>
-        <w:t>voxel</w:t>
-      </w:r>
-      <w:proofErr w:type="spellEnd"/>
-      <w:r>
-        <w:rPr>
-          <w:rFonts w:cstheme="minorHAnsi"/>
-          <w:sz w:val="28"/>
-          <w:szCs w:val="28"/>
-        </w:rPr>
-        <w:t xml:space="preserve"> can confidently locate the pixels from which it is back-projected to. Given all the information, feature </w:t>
-      </w:r>
-      <w:proofErr w:type="gramStart"/>
-      <w:r>
-        <w:rPr>
-          <w:rFonts w:cstheme="minorHAnsi"/>
-          <w:sz w:val="28"/>
-          <w:szCs w:val="28"/>
-        </w:rPr>
-        <w:t>vectors,</w:t>
-      </w:r>
-      <w:proofErr w:type="gramEnd"/>
-      <w:r>
-        <w:rPr>
-          <w:rFonts w:cstheme="minorHAnsi"/>
-          <w:sz w:val="28"/>
-          <w:szCs w:val="28"/>
-        </w:rPr>
-        <w:t xml:space="preserve"> it is up to the metric volume stage to </w:t>
+        <w:t xml:space="preserve">After the projective volume is determined, a metric volume condensing the feature vectors of each voxel into a meaning measure or matching functional is required. While it is very important for the camera calibration process to determine the correct camera projection matrices so that the projective volume can be correct constructed, it is also very important to select an appropriate metric such that the correct measure can be computed. Accurate projections provide the necessary information for each voxel, so that each voxel can confidently locate the pixels from which it is back-projected to. Given all the information, feature vectors, it is up to the metric volume stage to </w:t>
       </w:r>
       <w:r>
         <w:rPr>
@@ -5862,25 +5390,7 @@
           <w:sz w:val="28"/>
           <w:szCs w:val="28"/>
         </w:rPr>
-        <w:t xml:space="preserve"> the obtained information and to decide whether a </w:t>
-      </w:r>
-      <w:proofErr w:type="spellStart"/>
-      <w:r>
-        <w:rPr>
-          <w:rFonts w:cstheme="minorHAnsi"/>
-          <w:sz w:val="28"/>
-          <w:szCs w:val="28"/>
-        </w:rPr>
-        <w:t>voxel</w:t>
-      </w:r>
-      <w:proofErr w:type="spellEnd"/>
-      <w:r>
-        <w:rPr>
-          <w:rFonts w:cstheme="minorHAnsi"/>
-          <w:sz w:val="28"/>
-          <w:szCs w:val="28"/>
-        </w:rPr>
-        <w:t xml:space="preserve"> is part of the 3D object scene. Volumetric scene reconstruction techniques recover depth information by </w:t>
+        <w:t xml:space="preserve"> the obtained information and to decide whether a voxel is part of the 3D object scene. Volumetric scene reconstruction techniques recover depth information by </w:t>
       </w:r>
       <w:r>
         <w:rPr>
@@ -5896,25 +5406,7 @@
           <w:sz w:val="28"/>
           <w:szCs w:val="28"/>
         </w:rPr>
-        <w:t xml:space="preserve"> a </w:t>
-      </w:r>
-      <w:proofErr w:type="spellStart"/>
-      <w:r>
-        <w:rPr>
-          <w:rFonts w:cstheme="minorHAnsi"/>
-          <w:sz w:val="28"/>
-          <w:szCs w:val="28"/>
-        </w:rPr>
-        <w:t>voxel</w:t>
-      </w:r>
-      <w:proofErr w:type="spellEnd"/>
-      <w:r>
-        <w:rPr>
-          <w:rFonts w:cstheme="minorHAnsi"/>
-          <w:sz w:val="28"/>
-          <w:szCs w:val="28"/>
-        </w:rPr>
-        <w:t xml:space="preserve"> with either transparent or opaque, or in the case of a ternary decision, as either transparent, opaque or unseen. In the end, the most important task of the reconstruction is this decision. Thus the metric measure has the important task of making this decision through the analysis of the information available. Although our proposed reconstruction technique delays this decision making till the segmentation stage, since segmentation is accomplished through minimization of an energy function, it is still extremely important for the metric volume to derive a meaning measure of cost so that the 3D true scene surface is the global minima. </w:t>
+        <w:t xml:space="preserve"> a voxel with either transparent or opaque, or in the case of a ternary decision, as either transparent, opaque or unseen. In the end, the most important task of the reconstruction is this decision. Thus the metric measure has the important task of making this decision through the analysis of the information available. Although our proposed reconstruction technique delays this decision making till the segmentation stage, since segmentation is accomplished through minimization of an energy function, it is still extremely important for the metric volume to derive a meaning measure of cost so that the 3D true scene surface is the global minima. </w:t>
       </w:r>
     </w:p>
     <w:p>
@@ -6097,21 +5589,8 @@
           <w:szCs w:val="28"/>
           <w:u w:val="single"/>
         </w:rPr>
-        <w:t xml:space="preserve">Work </w:t>
-      </w:r>
-      <w:proofErr w:type="gramStart"/>
-      <w:r>
-        <w:rPr>
-          <w:rFonts w:cstheme="minorHAnsi"/>
-          <w:b/>
-          <w:bCs/>
-          <w:sz w:val="28"/>
-          <w:szCs w:val="28"/>
-          <w:u w:val="single"/>
-        </w:rPr>
-        <w:t>Pipeline :</w:t>
-      </w:r>
-      <w:proofErr w:type="gramEnd"/>
+        <w:t>Work Pipeline :</w:t>
+      </w:r>
     </w:p>
     <w:p>
       <w:pPr>
@@ -6185,7 +5664,7 @@
                     </pic:cNvPicPr>
                   </pic:nvPicPr>
                   <pic:blipFill>
-                    <a:blip r:embed="rId16" cstate="print"/>
+                    <a:blip r:embed="rId17" cstate="print"/>
                     <a:srcRect/>
                     <a:stretch>
                       <a:fillRect/>
@@ -6257,21 +5736,8 @@
           <w:szCs w:val="28"/>
           <w:u w:val="single"/>
         </w:rPr>
-        <w:t xml:space="preserve"> </w:t>
-      </w:r>
-      <w:proofErr w:type="gramStart"/>
-      <w:r>
-        <w:rPr>
-          <w:rFonts w:cstheme="minorHAnsi"/>
-          <w:b/>
-          <w:bCs/>
-          <w:sz w:val="28"/>
-          <w:szCs w:val="28"/>
-          <w:u w:val="single"/>
-        </w:rPr>
-        <w:t>of  Steps</w:t>
-      </w:r>
-      <w:proofErr w:type="gramEnd"/>
+        <w:t xml:space="preserve"> of  Steps</w:t>
+      </w:r>
       <w:r>
         <w:rPr>
           <w:rFonts w:cstheme="minorHAnsi"/>
@@ -6338,25 +5804,7 @@
           <w:sz w:val="28"/>
           <w:szCs w:val="28"/>
         </w:rPr>
-        <w:t xml:space="preserve">This is the input to the pipeline. The input composed of RGB frames and Depth frames that represent the third dimension </w:t>
-      </w:r>
-      <w:proofErr w:type="gramStart"/>
-      <w:r>
-        <w:rPr>
-          <w:rFonts w:cstheme="minorHAnsi"/>
-          <w:sz w:val="28"/>
-          <w:szCs w:val="28"/>
-        </w:rPr>
-        <w:t>( Z</w:t>
-      </w:r>
-      <w:proofErr w:type="gramEnd"/>
-      <w:r>
-        <w:rPr>
-          <w:rFonts w:cstheme="minorHAnsi"/>
-          <w:sz w:val="28"/>
-          <w:szCs w:val="28"/>
-        </w:rPr>
-        <w:t xml:space="preserve"> ) . Both RGB and Depth are used in alignment of frames and obtaining the transformation between the successive frames to build the 3D Construction Model.</w:t>
+        <w:t>This is the input to the pipeline. The input composed of RGB frames and Depth frames that represent the third dimension ( Z ) . Both RGB and Depth are used in alignment of frames and obtaining the transformation between the successive frames to build the 3D Construction Model.</w:t>
       </w:r>
     </w:p>
     <w:p>
@@ -6764,6 +6212,7 @@
           <w:szCs w:val="24"/>
         </w:rPr>
       </w:pPr>
+      <w:bookmarkStart w:id="0" w:name="_GoBack"/>
       <w:r>
         <w:rPr>
           <w:rFonts w:asciiTheme="majorHAnsi" w:hAnsiTheme="majorHAnsi" w:cs="NimbusRomNo9L-Regu"/>
@@ -6789,7 +6238,7 @@
                     </pic:cNvPicPr>
                   </pic:nvPicPr>
                   <pic:blipFill>
-                    <a:blip r:embed="rId17" cstate="print"/>
+                    <a:blip r:embed="rId18" cstate="print"/>
                     <a:srcRect/>
                     <a:stretch>
                       <a:fillRect/>
@@ -6817,6 +6266,7 @@
           </wp:inline>
         </w:drawing>
       </w:r>
+      <w:bookmarkEnd w:id="0"/>
     </w:p>
     <w:p>
       <w:pPr>
@@ -6852,7 +6302,7 @@
           <w:szCs w:val="24"/>
         </w:rPr>
       </w:pPr>
-      <w:hyperlink r:id="rId18" w:history="1">
+      <w:hyperlink r:id="rId19" w:history="1">
         <w:r>
           <w:rPr>
             <w:rStyle w:val="Hyperlink"/>
@@ -7012,7 +6462,7 @@
 </file>
 
 <file path=word/endnotes.xml><?xml version="1.0" encoding="utf-8"?>
-<w:endnotes xmlns:ve="http://schemas.openxmlformats.org/markup-compatibility/2006" xmlns:o="urn:schemas-microsoft-com:office:office" xmlns:r="http://schemas.openxmlformats.org/officeDocument/2006/relationships" xmlns:m="http://schemas.openxmlformats.org/officeDocument/2006/math" xmlns:v="urn:schemas-microsoft-com:vml" xmlns:wp="http://schemas.openxmlformats.org/drawingml/2006/wordprocessingDrawing" xmlns:w10="urn:schemas-microsoft-com:office:word" xmlns:w="http://schemas.openxmlformats.org/wordprocessingml/2006/main" xmlns:wne="http://schemas.microsoft.com/office/word/2006/wordml">
+<w:endnotes xmlns:wpc="http://schemas.microsoft.com/office/word/2010/wordprocessingCanvas" xmlns:mc="http://schemas.openxmlformats.org/markup-compatibility/2006" xmlns:o="urn:schemas-microsoft-com:office:office" xmlns:r="http://schemas.openxmlformats.org/officeDocument/2006/relationships" xmlns:m="http://schemas.openxmlformats.org/officeDocument/2006/math" xmlns:v="urn:schemas-microsoft-com:vml" xmlns:wp14="http://schemas.microsoft.com/office/word/2010/wordprocessingDrawing" xmlns:wp="http://schemas.openxmlformats.org/drawingml/2006/wordprocessingDrawing" xmlns:w10="urn:schemas-microsoft-com:office:word" xmlns:w="http://schemas.openxmlformats.org/wordprocessingml/2006/main" xmlns:w14="http://schemas.microsoft.com/office/word/2010/wordml" xmlns:wpg="http://schemas.microsoft.com/office/word/2010/wordprocessingGroup" xmlns:wpi="http://schemas.microsoft.com/office/word/2010/wordprocessingInk" xmlns:wne="http://schemas.microsoft.com/office/word/2006/wordml" xmlns:wps="http://schemas.microsoft.com/office/word/2010/wordprocessingShape" mc:Ignorable="w14 wp14">
   <w:endnote w:type="separator" w:id="-1">
     <w:p>
       <w:pPr>
@@ -7037,7 +6487,7 @@
 </file>
 
 <file path=word/footnotes.xml><?xml version="1.0" encoding="utf-8"?>
-<w:footnotes xmlns:ve="http://schemas.openxmlformats.org/markup-compatibility/2006" xmlns:o="urn:schemas-microsoft-com:office:office" xmlns:r="http://schemas.openxmlformats.org/officeDocument/2006/relationships" xmlns:m="http://schemas.openxmlformats.org/officeDocument/2006/math" xmlns:v="urn:schemas-microsoft-com:vml" xmlns:wp="http://schemas.openxmlformats.org/drawingml/2006/wordprocessingDrawing" xmlns:w10="urn:schemas-microsoft-com:office:word" xmlns:w="http://schemas.openxmlformats.org/wordprocessingml/2006/main" xmlns:wne="http://schemas.microsoft.com/office/word/2006/wordml">
+<w:footnotes xmlns:wpc="http://schemas.microsoft.com/office/word/2010/wordprocessingCanvas" xmlns:mc="http://schemas.openxmlformats.org/markup-compatibility/2006" xmlns:o="urn:schemas-microsoft-com:office:office" xmlns:r="http://schemas.openxmlformats.org/officeDocument/2006/relationships" xmlns:m="http://schemas.openxmlformats.org/officeDocument/2006/math" xmlns:v="urn:schemas-microsoft-com:vml" xmlns:wp14="http://schemas.microsoft.com/office/word/2010/wordprocessingDrawing" xmlns:wp="http://schemas.openxmlformats.org/drawingml/2006/wordprocessingDrawing" xmlns:w10="urn:schemas-microsoft-com:office:word" xmlns:w="http://schemas.openxmlformats.org/wordprocessingml/2006/main" xmlns:w14="http://schemas.microsoft.com/office/word/2010/wordml" xmlns:wpg="http://schemas.microsoft.com/office/word/2010/wordprocessingGroup" xmlns:wpi="http://schemas.microsoft.com/office/word/2010/wordprocessingInk" xmlns:wne="http://schemas.microsoft.com/office/word/2006/wordml" xmlns:wps="http://schemas.microsoft.com/office/word/2010/wordprocessingShape" mc:Ignorable="w14 wp14">
   <w:footnote w:type="separator" w:id="-1">
     <w:p>
       <w:pPr>
@@ -7062,7 +6512,7 @@
 </file>
 
 <file path=word/numbering.xml><?xml version="1.0" encoding="utf-8"?>
-<w:numbering xmlns:ve="http://schemas.openxmlformats.org/markup-compatibility/2006" xmlns:o="urn:schemas-microsoft-com:office:office" xmlns:r="http://schemas.openxmlformats.org/officeDocument/2006/relationships" xmlns:m="http://schemas.openxmlformats.org/officeDocument/2006/math" xmlns:v="urn:schemas-microsoft-com:vml" xmlns:wp="http://schemas.openxmlformats.org/drawingml/2006/wordprocessingDrawing" xmlns:w10="urn:schemas-microsoft-com:office:word" xmlns:w="http://schemas.openxmlformats.org/wordprocessingml/2006/main" xmlns:wne="http://schemas.microsoft.com/office/word/2006/wordml">
+<w:numbering xmlns:wpc="http://schemas.microsoft.com/office/word/2010/wordprocessingCanvas" xmlns:mc="http://schemas.openxmlformats.org/markup-compatibility/2006" xmlns:o="urn:schemas-microsoft-com:office:office" xmlns:r="http://schemas.openxmlformats.org/officeDocument/2006/relationships" xmlns:m="http://schemas.openxmlformats.org/officeDocument/2006/math" xmlns:v="urn:schemas-microsoft-com:vml" xmlns:wp14="http://schemas.microsoft.com/office/word/2010/wordprocessingDrawing" xmlns:wp="http://schemas.openxmlformats.org/drawingml/2006/wordprocessingDrawing" xmlns:w10="urn:schemas-microsoft-com:office:word" xmlns:w="http://schemas.openxmlformats.org/wordprocessingml/2006/main" xmlns:w14="http://schemas.microsoft.com/office/word/2010/wordml" xmlns:wpg="http://schemas.microsoft.com/office/word/2010/wordprocessingGroup" xmlns:wpi="http://schemas.microsoft.com/office/word/2010/wordprocessingInk" xmlns:wne="http://schemas.microsoft.com/office/word/2006/wordml" xmlns:wps="http://schemas.microsoft.com/office/word/2010/wordprocessingShape" mc:Ignorable="w14 wp14">
   <w:abstractNum w:abstractNumId="0">
     <w:nsid w:val="041E247A"/>
     <w:multiLevelType w:val="hybridMultilevel"/>
@@ -8470,7 +7920,7 @@
 </file>
 
 <file path=word/styles.xml><?xml version="1.0" encoding="utf-8"?>
-<w:styles xmlns:r="http://schemas.openxmlformats.org/officeDocument/2006/relationships" xmlns:w="http://schemas.openxmlformats.org/wordprocessingml/2006/main">
+<w:styles xmlns:mc="http://schemas.openxmlformats.org/markup-compatibility/2006" xmlns:r="http://schemas.openxmlformats.org/officeDocument/2006/relationships" xmlns:w="http://schemas.openxmlformats.org/wordprocessingml/2006/main" xmlns:w14="http://schemas.microsoft.com/office/word/2010/wordml" mc:Ignorable="w14">
   <w:docDefaults>
     <w:rPrDefault>
       <w:rPr>
@@ -8641,7 +8091,6 @@
     <w:uiPriority w:val="99"/>
     <w:semiHidden/>
     <w:unhideWhenUsed/>
-    <w:qFormat/>
     <w:tblPr>
       <w:tblInd w:w="0" w:type="dxa"/>
       <w:tblCellMar>
@@ -8758,6 +8207,196 @@
       <w:color w:val="0000FF"/>
       <w:u w:val="single"/>
     </w:rPr>
+  </w:style>
+</w:styles>
+</file>
+
+<file path=word/stylesWithEffects.xml><?xml version="1.0" encoding="utf-8"?>
+<w:styles xmlns:wpc="http://schemas.microsoft.com/office/word/2010/wordprocessingCanvas" xmlns:mc="http://schemas.openxmlformats.org/markup-compatibility/2006" xmlns:o="urn:schemas-microsoft-com:office:office" xmlns:r="http://schemas.openxmlformats.org/officeDocument/2006/relationships" xmlns:m="http://schemas.openxmlformats.org/officeDocument/2006/math" xmlns:v="urn:schemas-microsoft-com:vml" xmlns:wp14="http://schemas.microsoft.com/office/word/2010/wordprocessingDrawing" xmlns:wp="http://schemas.openxmlformats.org/drawingml/2006/wordprocessingDrawing" xmlns:w10="urn:schemas-microsoft-com:office:word" xmlns:w="http://schemas.openxmlformats.org/wordprocessingml/2006/main" xmlns:w14="http://schemas.microsoft.com/office/word/2010/wordml" xmlns:wpg="http://schemas.microsoft.com/office/word/2010/wordprocessingGroup" xmlns:wpi="http://schemas.microsoft.com/office/word/2010/wordprocessingInk" xmlns:wne="http://schemas.microsoft.com/office/word/2006/wordml" xmlns:wps="http://schemas.microsoft.com/office/word/2010/wordprocessingShape" mc:Ignorable="w14 wp14">
+  <w:docDefaults>
+    <w:rPrDefault>
+      <w:rPr>
+        <w:rFonts w:asciiTheme="minorHAnsi" w:eastAsiaTheme="minorEastAsia" w:hAnsiTheme="minorHAnsi" w:cstheme="minorBidi"/>
+        <w:sz w:val="22"/>
+        <w:szCs w:val="22"/>
+        <w:lang w:val="en-US" w:eastAsia="en-US" w:bidi="ar-SA"/>
+      </w:rPr>
+    </w:rPrDefault>
+    <w:pPrDefault>
+      <w:pPr>
+        <w:spacing w:after="200" w:line="276" w:lineRule="auto"/>
+      </w:pPr>
+    </w:pPrDefault>
+  </w:docDefaults>
+  <w:latentStyles w:defLockedState="0" w:defUIPriority="99" w:defSemiHidden="1" w:defUnhideWhenUsed="1" w:defQFormat="0" w:count="267">
+    <w:lsdException w:name="Normal" w:semiHidden="0" w:uiPriority="0" w:unhideWhenUsed="0" w:qFormat="1"/>
+    <w:lsdException w:name="heading 1" w:semiHidden="0" w:uiPriority="9" w:unhideWhenUsed="0" w:qFormat="1"/>
+    <w:lsdException w:name="heading 2" w:uiPriority="9" w:qFormat="1"/>
+    <w:lsdException w:name="heading 3" w:uiPriority="9" w:qFormat="1"/>
+    <w:lsdException w:name="heading 4" w:uiPriority="9" w:qFormat="1"/>
+    <w:lsdException w:name="heading 5" w:uiPriority="9" w:qFormat="1"/>
+    <w:lsdException w:name="heading 6" w:uiPriority="9" w:qFormat="1"/>
+    <w:lsdException w:name="heading 7" w:uiPriority="9" w:qFormat="1"/>
+    <w:lsdException w:name="heading 8" w:uiPriority="9" w:qFormat="1"/>
+    <w:lsdException w:name="heading 9" w:uiPriority="9" w:qFormat="1"/>
+    <w:lsdException w:name="toc 1" w:uiPriority="39"/>
+    <w:lsdException w:name="toc 2" w:uiPriority="39"/>
+    <w:lsdException w:name="toc 3" w:uiPriority="39"/>
+    <w:lsdException w:name="toc 4" w:uiPriority="39"/>
+    <w:lsdException w:name="toc 5" w:uiPriority="39"/>
+    <w:lsdException w:name="toc 6" w:uiPriority="39"/>
+    <w:lsdException w:name="toc 7" w:uiPriority="39"/>
+    <w:lsdException w:name="toc 8" w:uiPriority="39"/>
+    <w:lsdException w:name="toc 9" w:uiPriority="39"/>
+    <w:lsdException w:name="caption" w:uiPriority="35" w:qFormat="1"/>
+    <w:lsdException w:name="Title" w:semiHidden="0" w:uiPriority="10" w:unhideWhenUsed="0" w:qFormat="1"/>
+    <w:lsdException w:name="Default Paragraph Font" w:uiPriority="1"/>
+    <w:lsdException w:name="Subtitle" w:semiHidden="0" w:uiPriority="11" w:unhideWhenUsed="0" w:qFormat="1"/>
+    <w:lsdException w:name="Strong" w:semiHidden="0" w:uiPriority="22" w:unhideWhenUsed="0" w:qFormat="1"/>
+    <w:lsdException w:name="Emphasis" w:semiHidden="0" w:uiPriority="20" w:unhideWhenUsed="0" w:qFormat="1"/>
+    <w:lsdException w:name="Table Grid" w:semiHidden="0" w:uiPriority="59" w:unhideWhenUsed="0"/>
+    <w:lsdException w:name="Placeholder Text" w:unhideWhenUsed="0"/>
+    <w:lsdException w:name="No Spacing" w:semiHidden="0" w:uiPriority="1" w:unhideWhenUsed="0" w:qFormat="1"/>
+    <w:lsdException w:name="Light Shading" w:semiHidden="0" w:uiPriority="60" w:unhideWhenUsed="0"/>
+    <w:lsdException w:name="Light List" w:semiHidden="0" w:uiPriority="61" w:unhideWhenUsed="0"/>
+    <w:lsdException w:name="Light Grid" w:semiHidden="0" w:uiPriority="62" w:unhideWhenUsed="0"/>
+    <w:lsdException w:name="Medium Shading 1" w:semiHidden="0" w:uiPriority="63" w:unhideWhenUsed="0"/>
+    <w:lsdException w:name="Medium Shading 2" w:semiHidden="0" w:uiPriority="64" w:unhideWhenUsed="0"/>
+    <w:lsdException w:name="Medium List 1" w:semiHidden="0" w:uiPriority="65" w:unhideWhenUsed="0"/>
+    <w:lsdException w:name="Medium List 2" w:semiHidden="0" w:uiPriority="66" w:unhideWhenUsed="0"/>
+    <w:lsdException w:name="Medium Grid 1" w:semiHidden="0" w:uiPriority="67" w:unhideWhenUsed="0"/>
+    <w:lsdException w:name="Medium Grid 2" w:semiHidden="0" w:uiPriority="68" w:unhideWhenUsed="0"/>
+    <w:lsdException w:name="Medium Grid 3" w:semiHidden="0" w:uiPriority="69" w:unhideWhenUsed="0"/>
+    <w:lsdException w:name="Dark List" w:semiHidden="0" w:uiPriority="70" w:unhideWhenUsed="0"/>
+    <w:lsdException w:name="Colorful Shading" w:semiHidden="0" w:uiPriority="71" w:unhideWhenUsed="0"/>
+    <w:lsdException w:name="Colorful List" w:semiHidden="0" w:uiPriority="72" w:unhideWhenUsed="0"/>
+    <w:lsdException w:name="Colorful Grid" w:semiHidden="0" w:uiPriority="73" w:unhideWhenUsed="0"/>
+    <w:lsdException w:name="Light Shading Accent 1" w:semiHidden="0" w:uiPriority="60" w:unhideWhenUsed="0"/>
+    <w:lsdException w:name="Light List Accent 1" w:semiHidden="0" w:uiPriority="61" w:unhideWhenUsed="0"/>
+    <w:lsdException w:name="Light Grid Accent 1" w:semiHidden="0" w:uiPriority="62" w:unhideWhenUsed="0"/>
+    <w:lsdException w:name="Medium Shading 1 Accent 1" w:semiHidden="0" w:uiPriority="63" w:unhideWhenUsed="0"/>
+    <w:lsdException w:name="Medium Shading 2 Accent 1" w:semiHidden="0" w:uiPriority="64" w:unhideWhenUsed="0"/>
+    <w:lsdException w:name="Medium List 1 Accent 1" w:semiHidden="0" w:uiPriority="65" w:unhideWhenUsed="0"/>
+    <w:lsdException w:name="Revision" w:unhideWhenUsed="0"/>
+    <w:lsdException w:name="List Paragraph" w:semiHidden="0" w:uiPriority="34" w:unhideWhenUsed="0" w:qFormat="1"/>
+    <w:lsdException w:name="Quote" w:semiHidden="0" w:uiPriority="29" w:unhideWhenUsed="0" w:qFormat="1"/>
+    <w:lsdException w:name="Intense Quote" w:semiHidden="0" w:uiPriority="30" w:unhideWhenUsed="0" w:qFormat="1"/>
+    <w:lsdException w:name="Medium List 2 Accent 1" w:semiHidden="0" w:uiPriority="66" w:unhideWhenUsed="0"/>
+    <w:lsdException w:name="Medium Grid 1 Accent 1" w:semiHidden="0" w:uiPriority="67" w:unhideWhenUsed="0"/>
+    <w:lsdException w:name="Medium Grid 2 Accent 1" w:semiHidden="0" w:uiPriority="68" w:unhideWhenUsed="0"/>
+    <w:lsdException w:name="Medium Grid 3 Accent 1" w:semiHidden="0" w:uiPriority="69" w:unhideWhenUsed="0"/>
+    <w:lsdException w:name="Dark List Accent 1" w:semiHidden="0" w:uiPriority="70" w:unhideWhenUsed="0"/>
+    <w:lsdException w:name="Colorful Shading Accent 1" w:semiHidden="0" w:uiPriority="71" w:unhideWhenUsed="0"/>
+    <w:lsdException w:name="Colorful List Accent 1" w:semiHidden="0" w:uiPriority="72" w:unhideWhenUsed="0"/>
+    <w:lsdException w:name="Colorful Grid Accent 1" w:semiHidden="0" w:uiPriority="73" w:unhideWhenUsed="0"/>
+    <w:lsdException w:name="Light Shading Accent 2" w:semiHidden="0" w:uiPriority="60" w:unhideWhenUsed="0"/>
+    <w:lsdException w:name="Light List Accent 2" w:semiHidden="0" w:uiPriority="61" w:unhideWhenUsed="0"/>
+    <w:lsdException w:name="Light Grid Accent 2" w:semiHidden="0" w:uiPriority="62" w:unhideWhenUsed="0"/>
+    <w:lsdException w:name="Medium Shading 1 Accent 2" w:semiHidden="0" w:uiPriority="63" w:unhideWhenUsed="0"/>
+    <w:lsdException w:name="Medium Shading 2 Accent 2" w:semiHidden="0" w:uiPriority="64" w:unhideWhenUsed="0"/>
+    <w:lsdException w:name="Medium List 1 Accent 2" w:semiHidden="0" w:uiPriority="65" w:unhideWhenUsed="0"/>
+    <w:lsdException w:name="Medium List 2 Accent 2" w:semiHidden="0" w:uiPriority="66" w:unhideWhenUsed="0"/>
+    <w:lsdException w:name="Medium Grid 1 Accent 2" w:semiHidden="0" w:uiPriority="67" w:unhideWhenUsed="0"/>
+    <w:lsdException w:name="Medium Grid 2 Accent 2" w:semiHidden="0" w:uiPriority="68" w:unhideWhenUsed="0"/>
+    <w:lsdException w:name="Medium Grid 3 Accent 2" w:semiHidden="0" w:uiPriority="69" w:unhideWhenUsed="0"/>
+    <w:lsdException w:name="Dark List Accent 2" w:semiHidden="0" w:uiPriority="70" w:unhideWhenUsed="0"/>
+    <w:lsdException w:name="Colorful Shading Accent 2" w:semiHidden="0" w:uiPriority="71" w:unhideWhenUsed="0"/>
+    <w:lsdException w:name="Colorful List Accent 2" w:semiHidden="0" w:uiPriority="72" w:unhideWhenUsed="0"/>
+    <w:lsdException w:name="Colorful Grid Accent 2" w:semiHidden="0" w:uiPriority="73" w:unhideWhenUsed="0"/>
+    <w:lsdException w:name="Light Shading Accent 3" w:semiHidden="0" w:uiPriority="60" w:unhideWhenUsed="0"/>
+    <w:lsdException w:name="Light List Accent 3" w:semiHidden="0" w:uiPriority="61" w:unhideWhenUsed="0"/>
+    <w:lsdException w:name="Light Grid Accent 3" w:semiHidden="0" w:uiPriority="62" w:unhideWhenUsed="0"/>
+    <w:lsdException w:name="Medium Shading 1 Accent 3" w:semiHidden="0" w:uiPriority="63" w:unhideWhenUsed="0"/>
+    <w:lsdException w:name="Medium Shading 2 Accent 3" w:semiHidden="0" w:uiPriority="64" w:unhideWhenUsed="0"/>
+    <w:lsdException w:name="Medium List 1 Accent 3" w:semiHidden="0" w:uiPriority="65" w:unhideWhenUsed="0"/>
+    <w:lsdException w:name="Medium List 2 Accent 3" w:semiHidden="0" w:uiPriority="66" w:unhideWhenUsed="0"/>
+    <w:lsdException w:name="Medium Grid 1 Accent 3" w:semiHidden="0" w:uiPriority="67" w:unhideWhenUsed="0"/>
+    <w:lsdException w:name="Medium Grid 2 Accent 3" w:semiHidden="0" w:uiPriority="68" w:unhideWhenUsed="0"/>
+    <w:lsdException w:name="Medium Grid 3 Accent 3" w:semiHidden="0" w:uiPriority="69" w:unhideWhenUsed="0"/>
+    <w:lsdException w:name="Dark List Accent 3" w:semiHidden="0" w:uiPriority="70" w:unhideWhenUsed="0"/>
+    <w:lsdException w:name="Colorful Shading Accent 3" w:semiHidden="0" w:uiPriority="71" w:unhideWhenUsed="0"/>
+    <w:lsdException w:name="Colorful List Accent 3" w:semiHidden="0" w:uiPriority="72" w:unhideWhenUsed="0"/>
+    <w:lsdException w:name="Colorful Grid Accent 3" w:semiHidden="0" w:uiPriority="73" w:unhideWhenUsed="0"/>
+    <w:lsdException w:name="Light Shading Accent 4" w:semiHidden="0" w:uiPriority="60" w:unhideWhenUsed="0"/>
+    <w:lsdException w:name="Light List Accent 4" w:semiHidden="0" w:uiPriority="61" w:unhideWhenUsed="0"/>
+    <w:lsdException w:name="Light Grid Accent 4" w:semiHidden="0" w:uiPriority="62" w:unhideWhenUsed="0"/>
+    <w:lsdException w:name="Medium Shading 1 Accent 4" w:semiHidden="0" w:uiPriority="63" w:unhideWhenUsed="0"/>
+    <w:lsdException w:name="Medium Shading 2 Accent 4" w:semiHidden="0" w:uiPriority="64" w:unhideWhenUsed="0"/>
+    <w:lsdException w:name="Medium List 1 Accent 4" w:semiHidden="0" w:uiPriority="65" w:unhideWhenUsed="0"/>
+    <w:lsdException w:name="Medium List 2 Accent 4" w:semiHidden="0" w:uiPriority="66" w:unhideWhenUsed="0"/>
+    <w:lsdException w:name="Medium Grid 1 Accent 4" w:semiHidden="0" w:uiPriority="67" w:unhideWhenUsed="0"/>
+    <w:lsdException w:name="Medium Grid 2 Accent 4" w:semiHidden="0" w:uiPriority="68" w:unhideWhenUsed="0"/>
+    <w:lsdException w:name="Medium Grid 3 Accent 4" w:semiHidden="0" w:uiPriority="69" w:unhideWhenUsed="0"/>
+    <w:lsdException w:name="Dark List Accent 4" w:semiHidden="0" w:uiPriority="70" w:unhideWhenUsed="0"/>
+    <w:lsdException w:name="Colorful Shading Accent 4" w:semiHidden="0" w:uiPriority="71" w:unhideWhenUsed="0"/>
+    <w:lsdException w:name="Colorful List Accent 4" w:semiHidden="0" w:uiPriority="72" w:unhideWhenUsed="0"/>
+    <w:lsdException w:name="Colorful Grid Accent 4" w:semiHidden="0" w:uiPriority="73" w:unhideWhenUsed="0"/>
+    <w:lsdException w:name="Light Shading Accent 5" w:semiHidden="0" w:uiPriority="60" w:unhideWhenUsed="0"/>
+    <w:lsdException w:name="Light List Accent 5" w:semiHidden="0" w:uiPriority="61" w:unhideWhenUsed="0"/>
+    <w:lsdException w:name="Light Grid Accent 5" w:semiHidden="0" w:uiPriority="62" w:unhideWhenUsed="0"/>
+    <w:lsdException w:name="Medium Shading 1 Accent 5" w:semiHidden="0" w:uiPriority="63" w:unhideWhenUsed="0"/>
+    <w:lsdException w:name="Medium Shading 2 Accent 5" w:semiHidden="0" w:uiPriority="64" w:unhideWhenUsed="0"/>
+    <w:lsdException w:name="Medium List 1 Accent 5" w:semiHidden="0" w:uiPriority="65" w:unhideWhenUsed="0"/>
+    <w:lsdException w:name="Medium List 2 Accent 5" w:semiHidden="0" w:uiPriority="66" w:unhideWhenUsed="0"/>
+    <w:lsdException w:name="Medium Grid 1 Accent 5" w:semiHidden="0" w:uiPriority="67" w:unhideWhenUsed="0"/>
+    <w:lsdException w:name="Medium Grid 2 Accent 5" w:semiHidden="0" w:uiPriority="68" w:unhideWhenUsed="0"/>
+    <w:lsdException w:name="Medium Grid 3 Accent 5" w:semiHidden="0" w:uiPriority="69" w:unhideWhenUsed="0"/>
+    <w:lsdException w:name="Dark List Accent 5" w:semiHidden="0" w:uiPriority="70" w:unhideWhenUsed="0"/>
+    <w:lsdException w:name="Colorful Shading Accent 5" w:semiHidden="0" w:uiPriority="71" w:unhideWhenUsed="0"/>
+    <w:lsdException w:name="Colorful List Accent 5" w:semiHidden="0" w:uiPriority="72" w:unhideWhenUsed="0"/>
+    <w:lsdException w:name="Colorful Grid Accent 5" w:semiHidden="0" w:uiPriority="73" w:unhideWhenUsed="0"/>
+    <w:lsdException w:name="Light Shading Accent 6" w:semiHidden="0" w:uiPriority="60" w:unhideWhenUsed="0"/>
+    <w:lsdException w:name="Light List Accent 6" w:semiHidden="0" w:uiPriority="61" w:unhideWhenUsed="0"/>
+    <w:lsdException w:name="Light Grid Accent 6" w:semiHidden="0" w:uiPriority="62" w:unhideWhenUsed="0"/>
+    <w:lsdException w:name="Medium Shading 1 Accent 6" w:semiHidden="0" w:uiPriority="63" w:unhideWhenUsed="0"/>
+    <w:lsdException w:name="Medium Shading 2 Accent 6" w:semiHidden="0" w:uiPriority="64" w:unhideWhenUsed="0"/>
+    <w:lsdException w:name="Medium List 1 Accent 6" w:semiHidden="0" w:uiPriority="65" w:unhideWhenUsed="0"/>
+    <w:lsdException w:name="Medium List 2 Accent 6" w:semiHidden="0" w:uiPriority="66" w:unhideWhenUsed="0"/>
+    <w:lsdException w:name="Medium Grid 1 Accent 6" w:semiHidden="0" w:uiPriority="67" w:unhideWhenUsed="0"/>
+    <w:lsdException w:name="Medium Grid 2 Accent 6" w:semiHidden="0" w:uiPriority="68" w:unhideWhenUsed="0"/>
+    <w:lsdException w:name="Medium Grid 3 Accent 6" w:semiHidden="0" w:uiPriority="69" w:unhideWhenUsed="0"/>
+    <w:lsdException w:name="Dark List Accent 6" w:semiHidden="0" w:uiPriority="70" w:unhideWhenUsed="0"/>
+    <w:lsdException w:name="Colorful Shading Accent 6" w:semiHidden="0" w:uiPriority="71" w:unhideWhenUsed="0"/>
+    <w:lsdException w:name="Colorful List Accent 6" w:semiHidden="0" w:uiPriority="72" w:unhideWhenUsed="0"/>
+    <w:lsdException w:name="Colorful Grid Accent 6" w:semiHidden="0" w:uiPriority="73" w:unhideWhenUsed="0"/>
+    <w:lsdException w:name="Subtle Emphasis" w:semiHidden="0" w:uiPriority="19" w:unhideWhenUsed="0" w:qFormat="1"/>
+    <w:lsdException w:name="Intense Emphasis" w:semiHidden="0" w:uiPriority="21" w:unhideWhenUsed="0" w:qFormat="1"/>
+    <w:lsdException w:name="Subtle Reference" w:semiHidden="0" w:uiPriority="31" w:unhideWhenUsed="0" w:qFormat="1"/>
+    <w:lsdException w:name="Intense Reference" w:semiHidden="0" w:uiPriority="32" w:unhideWhenUsed="0" w:qFormat="1"/>
+    <w:lsdException w:name="Book Title" w:semiHidden="0" w:uiPriority="33" w:unhideWhenUsed="0" w:qFormat="1"/>
+    <w:lsdException w:name="Bibliography" w:uiPriority="37"/>
+    <w:lsdException w:name="TOC Heading" w:uiPriority="39" w:qFormat="1"/>
+  </w:latentStyles>
+  <w:style w:type="paragraph" w:default="1" w:styleId="Normal">
+    <w:name w:val="Normal"/>
+    <w:qFormat/>
+  </w:style>
+  <w:style w:type="character" w:default="1" w:styleId="DefaultParagraphFont">
+    <w:name w:val="Default Paragraph Font"/>
+    <w:uiPriority w:val="1"/>
+    <w:semiHidden/>
+    <w:unhideWhenUsed/>
+  </w:style>
+  <w:style w:type="table" w:default="1" w:styleId="TableNormal">
+    <w:name w:val="Normal Table"/>
+    <w:uiPriority w:val="99"/>
+    <w:semiHidden/>
+    <w:unhideWhenUsed/>
+    <w:tblPr>
+      <w:tblInd w:w="0" w:type="dxa"/>
+      <w:tblCellMar>
+        <w:top w:w="0" w:type="dxa"/>
+        <w:left w:w="108" w:type="dxa"/>
+        <w:bottom w:w="0" w:type="dxa"/>
+        <w:right w:w="108" w:type="dxa"/>
+      </w:tblCellMar>
+    </w:tblPr>
+  </w:style>
+  <w:style w:type="numbering" w:default="1" w:styleId="NoList">
+    <w:name w:val="No List"/>
+    <w:uiPriority w:val="99"/>
+    <w:semiHidden/>
+    <w:unhideWhenUsed/>
   </w:style>
 </w:styles>
 </file>

</xml_diff>